<commit_message>
Segundo dia de projeto fix
</commit_message>
<xml_diff>
--- a/documentacao.docx
+++ b/documentacao.docx
@@ -471,7 +471,11 @@
               </mc:Choice>
               <mc:Fallback>
                 <w:pict>
-                  <v:shape w14:anchorId="6E29CBE8" id="Caixa de Texto 10" o:spid="_x0000_s1027" type="#_x0000_t202" alt="Caixa de texto que mostra as informações de contato comerciais" style="position:absolute;margin-left:0;margin-top:0;width:468pt;height:48.95pt;z-index:251660288;visibility:visible;mso-wrap-style:square;mso-width-percent:1000;mso-height-percent:0;mso-wrap-distance-left:9pt;mso-wrap-distance-top:0;mso-wrap-distance-right:9pt;mso-wrap-distance-bottom:0;mso-position-horizontal:left;mso-position-horizontal-relative:margin;mso-position-vertical:bottom;mso-position-vertical-relative:margin;mso-width-percent:1000;mso-height-percent:0;mso-width-relative:margin;mso-height-relative:margin;v-text-anchor:middle" o:gfxdata="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" fillcolor="#7030a0" stroked="f" strokeweight=".5pt">
+                  <v:shapetype w14:anchorId="6E29CBE8" id="_x0000_t202" coordsize="21600,21600" o:spt="202" path="m,l,21600r21600,l21600,xe">
+                    <v:stroke joinstyle="miter"/>
+                    <v:path gradientshapeok="t" o:connecttype="rect"/>
+                  </v:shapetype>
+                  <v:shape id="Caixa de Texto 10" o:spid="_x0000_s1027" type="#_x0000_t202" alt="Caixa de texto que mostra as informações de contato comerciais" style="position:absolute;margin-left:0;margin-top:0;width:468pt;height:48.95pt;z-index:251660288;visibility:visible;mso-wrap-style:square;mso-width-percent:1000;mso-height-percent:0;mso-wrap-distance-left:9pt;mso-wrap-distance-top:0;mso-wrap-distance-right:9pt;mso-wrap-distance-bottom:0;mso-position-horizontal:left;mso-position-horizontal-relative:margin;mso-position-vertical:bottom;mso-position-vertical-relative:margin;mso-width-percent:1000;mso-height-percent:0;mso-width-relative:margin;mso-height-relative:margin;v-text-anchor:middle" o:gfxdata="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" fillcolor="#7030a0" stroked="f" strokeweight=".5pt">
                     <v:textbox inset="12.96pt,0,12.96pt,0">
                       <w:txbxContent>
                         <w:tbl>
@@ -2631,7 +2635,6 @@
       <w:bookmarkStart w:id="0" w:name="_Toc533767843"/>
       <w:bookmarkStart w:id="1" w:name="_Toc3879730"/>
       <w:r>
-        <w:lastRenderedPageBreak/>
         <w:t>Resumo</w:t>
       </w:r>
       <w:bookmarkEnd w:id="0"/>
@@ -2658,7 +2661,21 @@
         <w:ind w:firstLine="720"/>
       </w:pPr>
       <w:r>
-        <w:t>Coloque aqui a descrição do documento</w:t>
+        <w:t>S</w:t>
+      </w:r>
+      <w:r>
+        <w:t>ite e app mobile de uma empresa de prestação de serviços de saúde</w:t>
+      </w:r>
+      <w:r>
+        <w:t xml:space="preserve">, </w:t>
+      </w:r>
+      <w:proofErr w:type="gramStart"/>
+      <w:r>
+        <w:t>responsivo ,</w:t>
+      </w:r>
+      <w:proofErr w:type="gramEnd"/>
+      <w:r>
+        <w:t xml:space="preserve"> funcional e eficiente</w:t>
       </w:r>
     </w:p>
     <w:p/>
@@ -2674,32 +2691,37 @@
       <w:r>
         <w:t>projeto</w:t>
       </w:r>
+      <w:bookmarkStart w:id="6" w:name="_GoBack"/>
       <w:bookmarkEnd w:id="4"/>
       <w:bookmarkEnd w:id="5"/>
+      <w:bookmarkEnd w:id="6"/>
     </w:p>
     <w:p>
-      <w:r>
-        <w:t>Coloque aqui a descrição completa do projeto</w:t>
-      </w:r>
-    </w:p>
-    <w:p>
       <w:pPr>
         <w:pStyle w:val="cabealho2"/>
       </w:pPr>
-      <w:bookmarkStart w:id="6" w:name="_Toc533767846"/>
-      <w:bookmarkStart w:id="7" w:name="_Toc3879733"/>
+      <w:bookmarkStart w:id="7" w:name="_Toc533767846"/>
+      <w:bookmarkStart w:id="8" w:name="_Toc3879733"/>
       <w:r>
         <w:t xml:space="preserve">Resumo </w:t>
       </w:r>
       <w:r>
         <w:t>do projeto</w:t>
       </w:r>
-      <w:bookmarkEnd w:id="6"/>
       <w:bookmarkEnd w:id="7"/>
+      <w:bookmarkEnd w:id="8"/>
     </w:p>
     <w:p>
       <w:r>
-        <w:t>Coloque aqui um resumo sobre o projeto</w:t>
+        <w:t xml:space="preserve">O projeto consiste no </w:t>
+      </w:r>
+      <w:proofErr w:type="gramStart"/>
+      <w:r>
+        <w:t>desenvolvimento  de</w:t>
+      </w:r>
+      <w:proofErr w:type="gramEnd"/>
+      <w:r>
+        <w:t xml:space="preserve"> u</w:t>
       </w:r>
     </w:p>
     <w:p>
@@ -2711,14 +2733,13 @@
       <w:pPr>
         <w:pStyle w:val="cabealho1"/>
       </w:pPr>
-      <w:bookmarkStart w:id="8" w:name="_Toc533767847"/>
-      <w:bookmarkStart w:id="9" w:name="_Toc3879734"/>
+      <w:bookmarkStart w:id="9" w:name="_Toc533767847"/>
+      <w:bookmarkStart w:id="10" w:name="_Toc3879734"/>
       <w:r>
-        <w:lastRenderedPageBreak/>
         <w:t>Modelagem de Software</w:t>
       </w:r>
-      <w:bookmarkEnd w:id="8"/>
       <w:bookmarkEnd w:id="9"/>
+      <w:bookmarkEnd w:id="10"/>
     </w:p>
     <w:p>
       <w:r>
@@ -2729,13 +2750,13 @@
       <w:pPr>
         <w:pStyle w:val="cabealho2"/>
       </w:pPr>
-      <w:bookmarkStart w:id="10" w:name="_Toc533767848"/>
-      <w:bookmarkStart w:id="11" w:name="_Toc3879735"/>
+      <w:bookmarkStart w:id="11" w:name="_Toc533767848"/>
+      <w:bookmarkStart w:id="12" w:name="_Toc3879735"/>
       <w:r>
         <w:t>Modelo Lógico</w:t>
       </w:r>
-      <w:bookmarkEnd w:id="10"/>
       <w:bookmarkEnd w:id="11"/>
+      <w:bookmarkEnd w:id="12"/>
     </w:p>
     <w:p>
       <w:r>
@@ -2746,13 +2767,13 @@
       <w:pPr>
         <w:pStyle w:val="cabealho2"/>
       </w:pPr>
-      <w:bookmarkStart w:id="12" w:name="_Toc533767849"/>
-      <w:bookmarkStart w:id="13" w:name="_Toc3879736"/>
+      <w:bookmarkStart w:id="13" w:name="_Toc533767849"/>
+      <w:bookmarkStart w:id="14" w:name="_Toc3879736"/>
       <w:r>
         <w:t>Modelo Físico</w:t>
       </w:r>
-      <w:bookmarkEnd w:id="12"/>
       <w:bookmarkEnd w:id="13"/>
+      <w:bookmarkEnd w:id="14"/>
     </w:p>
     <w:p>
       <w:r>
@@ -2763,13 +2784,13 @@
       <w:pPr>
         <w:pStyle w:val="cabealho2"/>
       </w:pPr>
-      <w:bookmarkStart w:id="14" w:name="_Toc533767850"/>
-      <w:bookmarkStart w:id="15" w:name="_Toc3879737"/>
+      <w:bookmarkStart w:id="15" w:name="_Toc533767850"/>
+      <w:bookmarkStart w:id="16" w:name="_Toc3879737"/>
       <w:r>
         <w:t>Modelo Conceitual</w:t>
       </w:r>
-      <w:bookmarkEnd w:id="14"/>
       <w:bookmarkEnd w:id="15"/>
+      <w:bookmarkEnd w:id="16"/>
     </w:p>
     <w:p>
       <w:r>
@@ -2791,14 +2812,13 @@
       <w:pPr>
         <w:pStyle w:val="cabealho2"/>
       </w:pPr>
-      <w:bookmarkStart w:id="16" w:name="_Toc533767851"/>
-      <w:bookmarkStart w:id="17" w:name="_Toc3879738"/>
+      <w:bookmarkStart w:id="17" w:name="_Toc533767851"/>
+      <w:bookmarkStart w:id="18" w:name="_Toc3879738"/>
       <w:r>
-        <w:lastRenderedPageBreak/>
         <w:t>Cronograma</w:t>
       </w:r>
-      <w:bookmarkEnd w:id="16"/>
       <w:bookmarkEnd w:id="17"/>
+      <w:bookmarkEnd w:id="18"/>
     </w:p>
     <w:p>
       <w:pPr>
@@ -3397,13 +3417,12 @@
       <w:pPr>
         <w:pStyle w:val="cabealho1"/>
       </w:pPr>
-      <w:bookmarkStart w:id="18" w:name="_Toc3879739"/>
-      <w:bookmarkStart w:id="19" w:name="_Toc533767852"/>
+      <w:bookmarkStart w:id="19" w:name="_Toc3879739"/>
+      <w:bookmarkStart w:id="20" w:name="_Toc533767852"/>
       <w:r>
-        <w:lastRenderedPageBreak/>
         <w:t>Back-End</w:t>
       </w:r>
-      <w:bookmarkEnd w:id="18"/>
+      <w:bookmarkEnd w:id="19"/>
     </w:p>
     <w:p/>
     <w:p>
@@ -3421,11 +3440,11 @@
       <w:pPr>
         <w:pStyle w:val="cabealho2"/>
       </w:pPr>
-      <w:bookmarkStart w:id="20" w:name="_Toc3879740"/>
+      <w:bookmarkStart w:id="21" w:name="_Toc3879740"/>
       <w:r>
         <w:t>Implementar o banco de dados</w:t>
       </w:r>
-      <w:bookmarkEnd w:id="20"/>
+      <w:bookmarkEnd w:id="21"/>
     </w:p>
     <w:p>
       <w:pPr>
@@ -3439,11 +3458,11 @@
       <w:pPr>
         <w:pStyle w:val="cabealho2"/>
       </w:pPr>
-      <w:bookmarkStart w:id="21" w:name="_Toc3879741"/>
+      <w:bookmarkStart w:id="22" w:name="_Toc3879741"/>
       <w:r>
         <w:t>Executar projeto</w:t>
       </w:r>
-      <w:bookmarkEnd w:id="21"/>
+      <w:bookmarkEnd w:id="22"/>
     </w:p>
     <w:p>
       <w:r>
@@ -3455,7 +3474,7 @@
       <w:pPr>
         <w:pStyle w:val="cabealho2"/>
       </w:pPr>
-      <w:bookmarkStart w:id="22" w:name="_Toc3879742"/>
+      <w:bookmarkStart w:id="23" w:name="_Toc3879742"/>
       <w:r>
         <w:t xml:space="preserve">Importar </w:t>
       </w:r>
@@ -3463,7 +3482,7 @@
       <w:r>
         <w:t>Postman</w:t>
       </w:r>
-      <w:bookmarkEnd w:id="22"/>
+      <w:bookmarkEnd w:id="23"/>
       <w:proofErr w:type="spellEnd"/>
     </w:p>
     <w:p>
@@ -3483,11 +3502,11 @@
       <w:pPr>
         <w:pStyle w:val="cabealho2"/>
       </w:pPr>
-      <w:bookmarkStart w:id="23" w:name="_Toc3879743"/>
+      <w:bookmarkStart w:id="24" w:name="_Toc3879743"/>
       <w:r>
         <w:t>Swagger</w:t>
       </w:r>
-      <w:bookmarkEnd w:id="23"/>
+      <w:bookmarkEnd w:id="24"/>
     </w:p>
     <w:p>
       <w:pPr>
@@ -3518,16 +3537,15 @@
           <w:lang w:eastAsia="en-US"/>
         </w:rPr>
       </w:pPr>
-      <w:bookmarkStart w:id="24" w:name="_Toc3879744"/>
+      <w:bookmarkStart w:id="25" w:name="_Toc3879744"/>
       <w:r>
         <w:rPr>
           <w:lang w:eastAsia="en-US"/>
         </w:rPr>
-        <w:lastRenderedPageBreak/>
         <w:t>Funcionalidades</w:t>
       </w:r>
-      <w:bookmarkEnd w:id="19"/>
-      <w:bookmarkEnd w:id="24"/>
+      <w:bookmarkEnd w:id="20"/>
+      <w:bookmarkEnd w:id="25"/>
     </w:p>
     <w:p>
       <w:pPr>
@@ -3543,16 +3561,16 @@
           <w:lang w:eastAsia="en-US"/>
         </w:rPr>
       </w:pPr>
-      <w:bookmarkStart w:id="25" w:name="_Toc533767853"/>
-      <w:bookmarkStart w:id="26" w:name="_Toc3879745"/>
+      <w:bookmarkStart w:id="26" w:name="_Toc533767853"/>
+      <w:bookmarkStart w:id="27" w:name="_Toc3879745"/>
       <w:r>
         <w:rPr>
           <w:lang w:eastAsia="en-US"/>
         </w:rPr>
         <w:t>Web</w:t>
       </w:r>
-      <w:bookmarkEnd w:id="25"/>
       <w:bookmarkEnd w:id="26"/>
+      <w:bookmarkEnd w:id="27"/>
     </w:p>
     <w:p>
       <w:pPr>
@@ -3568,16 +3586,16 @@
           <w:lang w:eastAsia="en-US"/>
         </w:rPr>
       </w:pPr>
-      <w:bookmarkStart w:id="27" w:name="_Toc533767854"/>
-      <w:bookmarkStart w:id="28" w:name="_Toc3879746"/>
+      <w:bookmarkStart w:id="28" w:name="_Toc533767854"/>
+      <w:bookmarkStart w:id="29" w:name="_Toc3879746"/>
       <w:r>
         <w:rPr>
           <w:lang w:eastAsia="en-US"/>
         </w:rPr>
         <w:t>Mobile</w:t>
       </w:r>
-      <w:bookmarkEnd w:id="27"/>
       <w:bookmarkEnd w:id="28"/>
+      <w:bookmarkEnd w:id="29"/>
     </w:p>
     <w:p>
       <w:pPr>
@@ -3606,17 +3624,16 @@
           <w:lang w:eastAsia="en-US"/>
         </w:rPr>
       </w:pPr>
-      <w:bookmarkStart w:id="29" w:name="_Toc533767855"/>
-      <w:bookmarkStart w:id="30" w:name="_Toc3879747"/>
+      <w:bookmarkStart w:id="30" w:name="_Toc533767855"/>
+      <w:bookmarkStart w:id="31" w:name="_Toc3879747"/>
       <w:r>
         <w:rPr>
           <w:lang w:eastAsia="en-US"/>
         </w:rPr>
-        <w:lastRenderedPageBreak/>
         <w:t>Protótipos</w:t>
       </w:r>
-      <w:bookmarkEnd w:id="29"/>
       <w:bookmarkEnd w:id="30"/>
+      <w:bookmarkEnd w:id="31"/>
     </w:p>
     <w:p>
       <w:pPr>
@@ -3632,16 +3649,16 @@
           <w:lang w:eastAsia="en-US"/>
         </w:rPr>
       </w:pPr>
-      <w:bookmarkStart w:id="31" w:name="_Toc533767856"/>
-      <w:bookmarkStart w:id="32" w:name="_Toc3879748"/>
+      <w:bookmarkStart w:id="32" w:name="_Toc533767856"/>
+      <w:bookmarkStart w:id="33" w:name="_Toc3879748"/>
       <w:r>
         <w:rPr>
           <w:lang w:eastAsia="en-US"/>
         </w:rPr>
         <w:t>Web</w:t>
       </w:r>
-      <w:bookmarkEnd w:id="31"/>
       <w:bookmarkEnd w:id="32"/>
+      <w:bookmarkEnd w:id="33"/>
     </w:p>
     <w:p>
       <w:pPr>
@@ -3657,16 +3674,16 @@
           <w:lang w:eastAsia="en-US"/>
         </w:rPr>
       </w:pPr>
-      <w:bookmarkStart w:id="33" w:name="_Toc533767857"/>
-      <w:bookmarkStart w:id="34" w:name="_Toc3879749"/>
+      <w:bookmarkStart w:id="34" w:name="_Toc533767857"/>
+      <w:bookmarkStart w:id="35" w:name="_Toc3879749"/>
       <w:r>
         <w:rPr>
           <w:lang w:eastAsia="en-US"/>
         </w:rPr>
         <w:t>Mobile</w:t>
       </w:r>
-      <w:bookmarkEnd w:id="33"/>
       <w:bookmarkEnd w:id="34"/>
+      <w:bookmarkEnd w:id="35"/>
     </w:p>
     <w:p>
       <w:pPr>
@@ -3692,14 +3709,13 @@
       <w:pPr>
         <w:pStyle w:val="cabealho1"/>
       </w:pPr>
-      <w:bookmarkStart w:id="35" w:name="_Toc533767858"/>
-      <w:bookmarkStart w:id="36" w:name="_Toc3879750"/>
+      <w:bookmarkStart w:id="36" w:name="_Toc533767858"/>
+      <w:bookmarkStart w:id="37" w:name="_Toc3879750"/>
       <w:r>
-        <w:lastRenderedPageBreak/>
         <w:t>Front-End</w:t>
       </w:r>
-      <w:bookmarkEnd w:id="35"/>
       <w:bookmarkEnd w:id="36"/>
+      <w:bookmarkEnd w:id="37"/>
     </w:p>
     <w:p/>
     <w:p>
@@ -3711,14 +3727,13 @@
       <w:pPr>
         <w:pStyle w:val="cabealho1"/>
       </w:pPr>
-      <w:bookmarkStart w:id="37" w:name="_Toc533767859"/>
-      <w:bookmarkStart w:id="38" w:name="_Toc3879751"/>
+      <w:bookmarkStart w:id="38" w:name="_Toc533767859"/>
+      <w:bookmarkStart w:id="39" w:name="_Toc3879751"/>
       <w:r>
-        <w:lastRenderedPageBreak/>
         <w:t>Mobile</w:t>
       </w:r>
-      <w:bookmarkEnd w:id="37"/>
       <w:bookmarkEnd w:id="38"/>
+      <w:bookmarkEnd w:id="39"/>
     </w:p>
     <w:p/>
     <w:p>
@@ -3730,14 +3745,13 @@
       <w:pPr>
         <w:pStyle w:val="cabealho1"/>
       </w:pPr>
-      <w:bookmarkStart w:id="39" w:name="_Toc533767860"/>
-      <w:bookmarkStart w:id="40" w:name="_Toc3879752"/>
+      <w:bookmarkStart w:id="40" w:name="_Toc533767860"/>
+      <w:bookmarkStart w:id="41" w:name="_Toc3879752"/>
       <w:r>
-        <w:lastRenderedPageBreak/>
         <w:t>Arquitetura do Projeto</w:t>
       </w:r>
-      <w:bookmarkEnd w:id="39"/>
       <w:bookmarkEnd w:id="40"/>
+      <w:bookmarkEnd w:id="41"/>
     </w:p>
     <w:p/>
     <w:p>
@@ -3749,40 +3763,39 @@
       <w:pPr>
         <w:pStyle w:val="cabealho1"/>
       </w:pPr>
-      <w:bookmarkStart w:id="41" w:name="_Toc533767861"/>
-      <w:bookmarkStart w:id="42" w:name="_Toc3879753"/>
+      <w:bookmarkStart w:id="42" w:name="_Toc533767861"/>
+      <w:bookmarkStart w:id="43" w:name="_Toc3879753"/>
       <w:r>
-        <w:lastRenderedPageBreak/>
         <w:t>Referências</w:t>
       </w:r>
-      <w:bookmarkEnd w:id="41"/>
       <w:bookmarkEnd w:id="42"/>
+      <w:bookmarkEnd w:id="43"/>
     </w:p>
     <w:p/>
     <w:p>
       <w:pPr>
         <w:pStyle w:val="cabealho2"/>
       </w:pPr>
-      <w:bookmarkStart w:id="43" w:name="_Toc533767862"/>
-      <w:bookmarkStart w:id="44" w:name="_Toc3879754"/>
+      <w:bookmarkStart w:id="44" w:name="_Toc533767862"/>
+      <w:bookmarkStart w:id="45" w:name="_Toc3879754"/>
       <w:r>
         <w:t>Links</w:t>
       </w:r>
-      <w:bookmarkEnd w:id="43"/>
       <w:bookmarkEnd w:id="44"/>
+      <w:bookmarkEnd w:id="45"/>
     </w:p>
     <w:p/>
     <w:p>
       <w:pPr>
         <w:pStyle w:val="cabealho2"/>
       </w:pPr>
-      <w:bookmarkStart w:id="45" w:name="_Toc533767863"/>
-      <w:bookmarkStart w:id="46" w:name="_Toc3879755"/>
+      <w:bookmarkStart w:id="46" w:name="_Toc533767863"/>
+      <w:bookmarkStart w:id="47" w:name="_Toc3879755"/>
       <w:r>
         <w:t>Livros</w:t>
       </w:r>
-      <w:bookmarkEnd w:id="45"/>
       <w:bookmarkEnd w:id="46"/>
+      <w:bookmarkEnd w:id="47"/>
     </w:p>
     <w:sectPr>
       <w:pgSz w:w="11907" w:h="16839" w:code="9"/>
@@ -4439,6 +4452,7 @@
     <w:lsdException w:name="HTML Sample" w:semiHidden="1" w:unhideWhenUsed="1"/>
     <w:lsdException w:name="HTML Typewriter" w:semiHidden="1" w:unhideWhenUsed="1"/>
     <w:lsdException w:name="HTML Variable" w:semiHidden="1" w:unhideWhenUsed="1"/>
+    <w:lsdException w:name="Normal Table" w:semiHidden="1" w:unhideWhenUsed="1"/>
     <w:lsdException w:name="annotation subject" w:semiHidden="1" w:unhideWhenUsed="1"/>
     <w:lsdException w:name="No List" w:semiHidden="1" w:unhideWhenUsed="1"/>
     <w:lsdException w:name="Outline List 1" w:semiHidden="1" w:unhideWhenUsed="1"/>
@@ -4482,8 +4496,10 @@
     <w:lsdException w:name="Table Elegant" w:semiHidden="1" w:unhideWhenUsed="1"/>
     <w:lsdException w:name="Table Professional" w:semiHidden="1" w:unhideWhenUsed="1"/>
     <w:lsdException w:name="Table Subtle 1" w:semiHidden="1" w:unhideWhenUsed="1"/>
+    <w:lsdException w:name="Table Subtle 2" w:semiHidden="1" w:unhideWhenUsed="1"/>
     <w:lsdException w:name="Table Web 1" w:semiHidden="1" w:unhideWhenUsed="1"/>
     <w:lsdException w:name="Table Web 2" w:semiHidden="1" w:unhideWhenUsed="1"/>
+    <w:lsdException w:name="Table Web 3" w:semiHidden="1" w:unhideWhenUsed="1"/>
     <w:lsdException w:name="Balloon Text" w:semiHidden="1" w:unhideWhenUsed="1"/>
     <w:lsdException w:name="Table Grid" w:uiPriority="39"/>
     <w:lsdException w:name="Table Theme" w:semiHidden="1" w:unhideWhenUsed="1"/>
@@ -5870,6 +5886,7 @@
     <w:rsid w:val="00406E44"/>
     <w:rsid w:val="004265B1"/>
     <w:rsid w:val="00571EE0"/>
+    <w:rsid w:val="007C35A2"/>
     <w:rsid w:val="00973EE1"/>
     <w:rsid w:val="00BE6D49"/>
   </w:rsids>
@@ -6017,6 +6034,7 @@
     <w:lsdException w:name="HTML Sample" w:semiHidden="1" w:unhideWhenUsed="1"/>
     <w:lsdException w:name="HTML Typewriter" w:semiHidden="1" w:unhideWhenUsed="1"/>
     <w:lsdException w:name="HTML Variable" w:semiHidden="1" w:unhideWhenUsed="1"/>
+    <w:lsdException w:name="Normal Table" w:semiHidden="1" w:unhideWhenUsed="1"/>
     <w:lsdException w:name="annotation subject" w:semiHidden="1" w:unhideWhenUsed="1"/>
     <w:lsdException w:name="No List" w:semiHidden="1" w:unhideWhenUsed="1"/>
     <w:lsdException w:name="Outline List 1" w:semiHidden="1" w:unhideWhenUsed="1"/>
@@ -6060,8 +6078,10 @@
     <w:lsdException w:name="Table Elegant" w:semiHidden="1" w:unhideWhenUsed="1"/>
     <w:lsdException w:name="Table Professional" w:semiHidden="1" w:unhideWhenUsed="1"/>
     <w:lsdException w:name="Table Subtle 1" w:semiHidden="1" w:unhideWhenUsed="1"/>
+    <w:lsdException w:name="Table Subtle 2" w:semiHidden="1" w:unhideWhenUsed="1"/>
     <w:lsdException w:name="Table Web 1" w:semiHidden="1" w:unhideWhenUsed="1"/>
     <w:lsdException w:name="Table Web 2" w:semiHidden="1" w:unhideWhenUsed="1"/>
+    <w:lsdException w:name="Table Web 3" w:semiHidden="1" w:unhideWhenUsed="1"/>
     <w:lsdException w:name="Balloon Text" w:semiHidden="1" w:unhideWhenUsed="1"/>
     <w:lsdException w:name="Table Grid" w:uiPriority="39"/>
     <w:lsdException w:name="Table Theme" w:semiHidden="1" w:unhideWhenUsed="1"/>
@@ -6592,7 +6612,7 @@
 </file>
 
 <file path=customXml/itemProps3.xml><?xml version="1.0" encoding="utf-8"?>
-<ds:datastoreItem xmlns:ds="http://schemas.openxmlformats.org/officeDocument/2006/customXml" ds:itemID="{8D7FC226-86D0-4427-BFC9-DDD68100014A}">
+<ds:datastoreItem xmlns:ds="http://schemas.openxmlformats.org/officeDocument/2006/customXml" ds:itemID="{76A98DDF-9023-424A-B8F5-FB8E60CF7F47}">
   <ds:schemaRefs>
     <ds:schemaRef ds:uri="http://schemas.openxmlformats.org/officeDocument/2006/bibliography"/>
   </ds:schemaRefs>

</xml_diff>